<commit_message>
add ass3_Q1_Q2_Q3 and my note in week5
</commit_message>
<xml_diff>
--- a/JianBo/my_note/week3 My note.docx
+++ b/JianBo/my_note/week3 My note.docx
@@ -9601,7 +9601,6 @@
           <w:lang w:eastAsia="zh-CN"/>
         </w:rPr>
       </w:pPr>
-      <w:commentRangeStart w:id="0"/>
       <w:r>
         <w:rPr>
           <w:rFonts w:hint="default"/>
@@ -9645,10 +9644,8 @@
           </wp:inline>
         </w:drawing>
       </w:r>
-      <w:commentRangeEnd w:id="0"/>
-      <w:r>
-        <w:commentReference w:id="0"/>
-      </w:r>
+      <w:bookmarkStart w:id="78" w:name="_GoBack"/>
+      <w:bookmarkEnd w:id="78"/>
     </w:p>
     <w:p>
       <w:pPr>
@@ -9754,7 +9751,7 @@
       </w:r>
       <w:r>
         <w:rPr>
-          <w:rStyle w:val="24"/>
+          <w:rStyle w:val="22"/>
           <w:rFonts w:hint="default"/>
           <w:lang w:eastAsia="zh-CN"/>
         </w:rPr>
@@ -9800,8 +9797,8 @@
           <w:lang w:eastAsia="zh-CN"/>
         </w:rPr>
       </w:pPr>
-      <w:bookmarkStart w:id="6" w:name="_Toc1637051079"/>
-      <w:bookmarkStart w:id="7" w:name="_Toc506548262"/>
+      <w:bookmarkStart w:id="6" w:name="_Toc506548262"/>
+      <w:bookmarkStart w:id="7" w:name="_Toc1637051079"/>
       <w:r>
         <w:rPr>
           <w:rFonts w:hint="default"/>
@@ -10182,7 +10179,7 @@
         <w:t>sigmoid不是关于0对称的,会导致可能出现Z字形下降.</w:t>
       </w:r>
       <w:r>
-        <w:commentReference w:id="1"/>
+        <w:commentReference w:id="0"/>
       </w:r>
     </w:p>
     <w:p>
@@ -12029,9 +12026,9 @@
           <w:lang w:val="en-US" w:eastAsia="zh-CN"/>
         </w:rPr>
       </w:pPr>
-      <w:bookmarkStart w:id="13" w:name="_Toc501704426"/>
-      <w:bookmarkStart w:id="14" w:name="_Toc164922482"/>
-      <w:bookmarkStart w:id="15" w:name="_Toc399823729"/>
+      <w:bookmarkStart w:id="13" w:name="_Toc164922482"/>
+      <w:bookmarkStart w:id="14" w:name="_Toc399823729"/>
+      <w:bookmarkStart w:id="15" w:name="_Toc501704426"/>
       <w:r>
         <w:rPr>
           <w:rFonts w:hint="eastAsia"/>
@@ -19683,7 +19680,7 @@
       </w:r>
       <w:bookmarkEnd w:id="38"/>
       <w:r>
-        <w:commentReference w:id="2"/>
+        <w:commentReference w:id="1"/>
       </w:r>
     </w:p>
     <w:p>
@@ -26622,8 +26619,6 @@
           <w:lang w:val="en-US" w:eastAsia="zh-CN"/>
         </w:rPr>
       </w:pPr>
-      <w:bookmarkStart w:id="78" w:name="_GoBack"/>
-      <w:bookmarkEnd w:id="78"/>
     </w:p>
     <w:p>
       <w:pPr>
@@ -26779,8 +26774,8 @@
           <w:lang w:eastAsia="zh-CN"/>
         </w:rPr>
       </w:pPr>
-      <w:bookmarkStart w:id="71" w:name="_Toc1726084400"/>
-      <w:bookmarkStart w:id="72" w:name="_Toc502626931"/>
+      <w:bookmarkStart w:id="71" w:name="_Toc502626931"/>
+      <w:bookmarkStart w:id="72" w:name="_Toc1726084400"/>
       <w:r>
         <w:rPr>
           <w:rFonts w:hint="default"/>
@@ -27513,27 +27508,17 @@
 
 <file path=word/comments.xml><?xml version="1.0" encoding="utf-8"?>
 <w:comments xmlns:wpc="http://schemas.microsoft.com/office/word/2010/wordprocessingCanvas" xmlns:mc="http://schemas.openxmlformats.org/markup-compatibility/2006" xmlns:o="urn:schemas-microsoft-com:office:office" xmlns:r="http://schemas.openxmlformats.org/officeDocument/2006/relationships" xmlns:m="http://schemas.openxmlformats.org/officeDocument/2006/math" xmlns:v="urn:schemas-microsoft-com:vml" xmlns:wp14="http://schemas.microsoft.com/office/word/2010/wordprocessingDrawing" xmlns:wp="http://schemas.openxmlformats.org/drawingml/2006/wordprocessingDrawing" xmlns:w="http://schemas.openxmlformats.org/wordprocessingml/2006/main" xmlns:w14="http://schemas.microsoft.com/office/word/2010/wordml" xmlns:w15="http://schemas.microsoft.com/office/word/2012/wordml" xmlns:w10="urn:schemas-microsoft-com:office:word" xmlns:wpg="http://schemas.microsoft.com/office/word/2010/wordprocessingGroup" xmlns:wpi="http://schemas.microsoft.com/office/word/2010/wordprocessingInk" xmlns:wne="http://schemas.microsoft.com/office/word/2006/wordml" xmlns:wps="http://schemas.microsoft.com/office/word/2010/wordprocessingShape" xmlns:wpsCustomData="http://www.wps.cn/officeDocument/2013/wpsCustomData" mc:Ignorable="w14 w15 wp14">
-  <w:comment w:id="0" w:author="wjb" w:date="2017-12-15T16:15:27Z" w:initials="w">
+  <w:comment w:id="0" w:author="wjb" w:date="2017-12-12T22:45:13Z" w:initials="w">
     <w:p>
       <w:pPr>
         <w:pStyle w:val="7"/>
       </w:pPr>
       <w:r>
-        <w:t>错了错了,人家是对的</w:t>
+        <w:t>不懂</w:t>
       </w:r>
     </w:p>
   </w:comment>
-  <w:comment w:id="1" w:author="wjb" w:date="2017-12-12T22:45:13Z" w:initials="w">
-    <w:p>
-      <w:pPr>
-        <w:pStyle w:val="7"/>
-      </w:pPr>
-      <w:r>
-        <w:t>不懂</w:t>
-      </w:r>
-    </w:p>
-  </w:comment>
-  <w:comment w:id="2" w:author="wjb" w:date="2017-12-14T17:56:45Z" w:initials="w">
+  <w:comment w:id="1" w:author="wjb" w:date="2017-12-14T17:56:45Z" w:initials="w">
     <w:p>
       <w:pPr>
         <w:pStyle w:val="7"/>
@@ -27736,98 +27721,6 @@
 
 <file path=word/numbering.xml><?xml version="1.0" encoding="utf-8"?>
 <w:numbering xmlns:wpc="http://schemas.microsoft.com/office/word/2010/wordprocessingCanvas" xmlns:mc="http://schemas.openxmlformats.org/markup-compatibility/2006" xmlns:o="urn:schemas-microsoft-com:office:office" xmlns:r="http://schemas.openxmlformats.org/officeDocument/2006/relationships" xmlns:m="http://schemas.openxmlformats.org/officeDocument/2006/math" xmlns:v="urn:schemas-microsoft-com:vml" xmlns:wp14="http://schemas.microsoft.com/office/word/2010/wordprocessingDrawing" xmlns:wp="http://schemas.openxmlformats.org/drawingml/2006/wordprocessingDrawing" xmlns:w10="urn:schemas-microsoft-com:office:word" xmlns:w="http://schemas.openxmlformats.org/wordprocessingml/2006/main" xmlns:w14="http://schemas.microsoft.com/office/word/2010/wordml" xmlns:wpg="http://schemas.microsoft.com/office/word/2010/wordprocessingGroup" xmlns:wpi="http://schemas.microsoft.com/office/word/2010/wordprocessingInk" xmlns:wne="http://schemas.microsoft.com/office/word/2006/wordml" xmlns:wps="http://schemas.microsoft.com/office/word/2010/wordprocessingShape" mc:Ignorable="w14 wp14">
-  <w:abstractNum w:abstractNumId="1513177105">
-    <w:nsid w:val="5A314011"/>
-    <w:multiLevelType w:val="singleLevel"/>
-    <w:tmpl w:val="5A314011"/>
-    <w:lvl w:ilvl="0" w:tentative="1">
-      <w:start w:val="2"/>
-      <w:numFmt w:val="decimal"/>
-      <w:suff w:val="nothing"/>
-      <w:lvlText w:val="%1."/>
-      <w:lvlJc w:val="left"/>
-    </w:lvl>
-  </w:abstractNum>
-  <w:abstractNum w:abstractNumId="1513266823">
-    <w:nsid w:val="5A329E87"/>
-    <w:multiLevelType w:val="singleLevel"/>
-    <w:tmpl w:val="5A329E87"/>
-    <w:lvl w:ilvl="0" w:tentative="1">
-      <w:start w:val="1"/>
-      <w:numFmt w:val="decimal"/>
-      <w:suff w:val="nothing"/>
-      <w:lvlText w:val="%1."/>
-      <w:lvlJc w:val="left"/>
-    </w:lvl>
-  </w:abstractNum>
-  <w:abstractNum w:abstractNumId="1513436271">
-    <w:nsid w:val="5A35346F"/>
-    <w:multiLevelType w:val="singleLevel"/>
-    <w:tmpl w:val="5A35346F"/>
-    <w:lvl w:ilvl="0" w:tentative="1">
-      <w:start w:val="2"/>
-      <w:numFmt w:val="decimal"/>
-      <w:suff w:val="nothing"/>
-      <w:lvlText w:val="%1."/>
-      <w:lvlJc w:val="left"/>
-    </w:lvl>
-  </w:abstractNum>
-  <w:abstractNum w:abstractNumId="1513178329">
-    <w:nsid w:val="5A3144D9"/>
-    <w:multiLevelType w:val="singleLevel"/>
-    <w:tmpl w:val="5A3144D9"/>
-    <w:lvl w:ilvl="0" w:tentative="1">
-      <w:start w:val="2"/>
-      <w:numFmt w:val="decimal"/>
-      <w:suff w:val="nothing"/>
-      <w:lvlText w:val="%1."/>
-      <w:lvlJc w:val="left"/>
-    </w:lvl>
-  </w:abstractNum>
-  <w:abstractNum w:abstractNumId="1513247737">
-    <w:nsid w:val="5A3253F9"/>
-    <w:multiLevelType w:val="singleLevel"/>
-    <w:tmpl w:val="5A3253F9"/>
-    <w:lvl w:ilvl="0" w:tentative="1">
-      <w:start w:val="1"/>
-      <w:numFmt w:val="decimal"/>
-      <w:suff w:val="nothing"/>
-      <w:lvlText w:val="%1."/>
-      <w:lvlJc w:val="left"/>
-    </w:lvl>
-  </w:abstractNum>
-  <w:abstractNum w:abstractNumId="1513237971">
-    <w:nsid w:val="5A322DD3"/>
-    <w:multiLevelType w:val="singleLevel"/>
-    <w:tmpl w:val="5A322DD3"/>
-    <w:lvl w:ilvl="0" w:tentative="1">
-      <w:start w:val="1"/>
-      <w:numFmt w:val="decimal"/>
-      <w:suff w:val="nothing"/>
-      <w:lvlText w:val="(%1)"/>
-      <w:lvlJc w:val="left"/>
-    </w:lvl>
-  </w:abstractNum>
-  <w:abstractNum w:abstractNumId="1513498362">
-    <w:nsid w:val="5A3626FA"/>
-    <w:multiLevelType w:val="singleLevel"/>
-    <w:tmpl w:val="5A3626FA"/>
-    <w:lvl w:ilvl="0" w:tentative="1">
-      <w:start w:val="1"/>
-      <w:numFmt w:val="bullet"/>
-      <w:lvlText w:val=""/>
-      <w:lvlJc w:val="left"/>
-      <w:pPr>
-        <w:tabs>
-          <w:tab w:val="left" w:pos="420"/>
-        </w:tabs>
-        <w:ind w:left="420" w:leftChars="0" w:hanging="420" w:firstLineChars="0"/>
-      </w:pPr>
-      <w:rPr>
-        <w:rFonts w:hint="default" w:ascii="Wingdings" w:hAnsi="Wingdings"/>
-      </w:rPr>
-    </w:lvl>
-  </w:abstractNum>
   <w:abstractNum w:abstractNumId="1513090339">
     <w:nsid w:val="5A2FED23"/>
     <w:multiLevelType w:val="singleLevel"/>
@@ -27840,12 +27733,12 @@
       <w:lvlJc w:val="left"/>
     </w:lvl>
   </w:abstractNum>
-  <w:abstractNum w:abstractNumId="1513221841">
-    <w:nsid w:val="5A31EED1"/>
+  <w:abstractNum w:abstractNumId="1513177105">
+    <w:nsid w:val="5A314011"/>
     <w:multiLevelType w:val="singleLevel"/>
-    <w:tmpl w:val="5A31EED1"/>
+    <w:tmpl w:val="5A314011"/>
     <w:lvl w:ilvl="0" w:tentative="1">
-      <w:start w:val="4"/>
+      <w:start w:val="2"/>
       <w:numFmt w:val="decimal"/>
       <w:suff w:val="nothing"/>
       <w:lvlText w:val="%1."/>
@@ -27864,10 +27757,70 @@
       <w:lvlJc w:val="left"/>
     </w:lvl>
   </w:abstractNum>
+  <w:abstractNum w:abstractNumId="1513178329">
+    <w:nsid w:val="5A3144D9"/>
+    <w:multiLevelType w:val="singleLevel"/>
+    <w:tmpl w:val="5A3144D9"/>
+    <w:lvl w:ilvl="0" w:tentative="1">
+      <w:start w:val="2"/>
+      <w:numFmt w:val="decimal"/>
+      <w:suff w:val="nothing"/>
+      <w:lvlText w:val="%1."/>
+      <w:lvlJc w:val="left"/>
+    </w:lvl>
+  </w:abstractNum>
+  <w:abstractNum w:abstractNumId="1513221841">
+    <w:nsid w:val="5A31EED1"/>
+    <w:multiLevelType w:val="singleLevel"/>
+    <w:tmpl w:val="5A31EED1"/>
+    <w:lvl w:ilvl="0" w:tentative="1">
+      <w:start w:val="4"/>
+      <w:numFmt w:val="decimal"/>
+      <w:suff w:val="nothing"/>
+      <w:lvlText w:val="%1."/>
+      <w:lvlJc w:val="left"/>
+    </w:lvl>
+  </w:abstractNum>
   <w:abstractNum w:abstractNumId="1513228465">
     <w:nsid w:val="5A3208B1"/>
     <w:multiLevelType w:val="singleLevel"/>
     <w:tmpl w:val="5A3208B1"/>
+    <w:lvl w:ilvl="0" w:tentative="1">
+      <w:start w:val="1"/>
+      <w:numFmt w:val="decimal"/>
+      <w:suff w:val="nothing"/>
+      <w:lvlText w:val="%1."/>
+      <w:lvlJc w:val="left"/>
+    </w:lvl>
+  </w:abstractNum>
+  <w:abstractNum w:abstractNumId="1513230827">
+    <w:nsid w:val="5A3211EB"/>
+    <w:multiLevelType w:val="singleLevel"/>
+    <w:tmpl w:val="5A3211EB"/>
+    <w:lvl w:ilvl="0" w:tentative="1">
+      <w:start w:val="2"/>
+      <w:numFmt w:val="decimal"/>
+      <w:suff w:val="nothing"/>
+      <w:lvlText w:val="(%1)"/>
+      <w:lvlJc w:val="left"/>
+    </w:lvl>
+  </w:abstractNum>
+  <w:abstractNum w:abstractNumId="1513237971">
+    <w:nsid w:val="5A322DD3"/>
+    <w:multiLevelType w:val="singleLevel"/>
+    <w:tmpl w:val="5A322DD3"/>
+    <w:lvl w:ilvl="0" w:tentative="1">
+      <w:start w:val="1"/>
+      <w:numFmt w:val="decimal"/>
+      <w:suff w:val="nothing"/>
+      <w:lvlText w:val="(%1)"/>
+      <w:lvlJc w:val="left"/>
+    </w:lvl>
+  </w:abstractNum>
+  <w:abstractNum w:abstractNumId="1513247737">
+    <w:nsid w:val="5A3253F9"/>
+    <w:multiLevelType w:val="singleLevel"/>
+    <w:tmpl w:val="5A3253F9"/>
     <w:lvl w:ilvl="0" w:tentative="1">
       <w:start w:val="1"/>
       <w:numFmt w:val="decimal"/>
@@ -27888,16 +27841,36 @@
       <w:lvlJc w:val="left"/>
     </w:lvl>
   </w:abstractNum>
-  <w:abstractNum w:abstractNumId="1513230827">
-    <w:nsid w:val="5A3211EB"/>
+  <w:abstractNum w:abstractNumId="1513266823">
+    <w:nsid w:val="5A329E87"/>
     <w:multiLevelType w:val="singleLevel"/>
-    <w:tmpl w:val="5A3211EB"/>
+    <w:tmpl w:val="5A329E87"/>
     <w:lvl w:ilvl="0" w:tentative="1">
-      <w:start w:val="2"/>
+      <w:start w:val="1"/>
       <w:numFmt w:val="decimal"/>
       <w:suff w:val="nothing"/>
-      <w:lvlText w:val="(%1)"/>
+      <w:lvlText w:val="%1."/>
       <w:lvlJc w:val="left"/>
+    </w:lvl>
+  </w:abstractNum>
+  <w:abstractNum w:abstractNumId="1513498362">
+    <w:nsid w:val="5A3626FA"/>
+    <w:multiLevelType w:val="singleLevel"/>
+    <w:tmpl w:val="5A3626FA"/>
+    <w:lvl w:ilvl="0" w:tentative="1">
+      <w:start w:val="1"/>
+      <w:numFmt w:val="bullet"/>
+      <w:lvlText w:val=""/>
+      <w:lvlJc w:val="left"/>
+      <w:pPr>
+        <w:tabs>
+          <w:tab w:val="left" w:pos="420"/>
+        </w:tabs>
+        <w:ind w:left="420" w:leftChars="0" w:hanging="420" w:firstLineChars="0"/>
+      </w:pPr>
+      <w:rPr>
+        <w:rFonts w:hint="default" w:ascii="Wingdings" w:hAnsi="Wingdings"/>
+      </w:rPr>
     </w:lvl>
   </w:abstractNum>
   <w:abstractNum w:abstractNumId="1512973143">
@@ -27906,6 +27879,18 @@
     <w:tmpl w:val="5A2E2357"/>
     <w:lvl w:ilvl="0" w:tentative="1">
       <w:start w:val="1"/>
+      <w:numFmt w:val="decimal"/>
+      <w:suff w:val="nothing"/>
+      <w:lvlText w:val="%1."/>
+      <w:lvlJc w:val="left"/>
+    </w:lvl>
+  </w:abstractNum>
+  <w:abstractNum w:abstractNumId="1513436271">
+    <w:nsid w:val="5A35346F"/>
+    <w:multiLevelType w:val="singleLevel"/>
+    <w:tmpl w:val="5A35346F"/>
+    <w:lvl w:ilvl="0" w:tentative="1">
+      <w:start w:val="2"/>
       <w:numFmt w:val="decimal"/>
       <w:suff w:val="nothing"/>
       <w:lvlText w:val="%1."/>

</xml_diff>